<commit_message>
minor updates to resume
</commit_message>
<xml_diff>
--- a/public/files/Kerwin-Thompson-Resume-work+projects.docx
+++ b/public/files/Kerwin-Thompson-Resume-work+projects.docx
@@ -2,6 +2,17 @@
 <file path=word/document.xml><?xml version="1.0" encoding="utf-8"?>
 <w:document xmlns:wpc="http://schemas.microsoft.com/office/word/2010/wordprocessingCanvas" xmlns:cx="http://schemas.microsoft.com/office/drawing/2014/chartex" xmlns:cx1="http://schemas.microsoft.com/office/drawing/2015/9/8/chartex" xmlns:cx2="http://schemas.microsoft.com/office/drawing/2015/10/21/chartex" xmlns:cx3="http://schemas.microsoft.com/office/drawing/2016/5/9/chartex" xmlns:cx4="http://schemas.microsoft.com/office/drawing/2016/5/10/chartex" xmlns:cx5="http://schemas.microsoft.com/office/drawing/2016/5/11/chartex" xmlns:cx6="http://schemas.microsoft.com/office/drawing/2016/5/12/chartex" xmlns:cx7="http://schemas.microsoft.com/office/drawing/2016/5/13/chartex" xmlns:cx8="http://schemas.microsoft.com/office/drawing/2016/5/14/chartex" xmlns:mc="http://schemas.openxmlformats.org/markup-compatibility/2006" xmlns:aink="http://schemas.microsoft.com/office/drawing/2016/ink" xmlns:am3d="http://schemas.microsoft.com/office/drawing/2017/model3d" xmlns:o="urn:schemas-microsoft-com:office:office" xmlns:oel="http://schemas.microsoft.com/office/2019/extlst" xmlns:r="http://schemas.openxmlformats.org/officeDocument/2006/relationships" xmlns:m="http://schemas.openxmlformats.org/officeDocument/2006/math" xmlns:v="urn:schemas-microsoft-com:vml" xmlns:wp14="http://schemas.microsoft.com/office/word/2010/wordprocessingDrawing" xmlns:wp="http://schemas.openxmlformats.org/drawingml/2006/wordprocessingDrawing" xmlns:w10="urn:schemas-microsoft-com:office:word" xmlns:w="http://schemas.openxmlformats.org/wordprocessingml/2006/main" xmlns:w14="http://schemas.microsoft.com/office/word/2010/wordml" xmlns:w15="http://schemas.microsoft.com/office/word/2012/wordml" xmlns:w16cex="http://schemas.microsoft.com/office/word/2018/wordml/cex" xmlns:w16cid="http://schemas.microsoft.com/office/word/2016/wordml/cid" xmlns:w16="http://schemas.microsoft.com/office/word/2018/wordml" xmlns:w16du="http://schemas.microsoft.com/office/word/2023/wordml/word16du" xmlns:w16sdtdh="http://schemas.microsoft.com/office/word/2020/wordml/sdtdatahash" xmlns:w16se="http://schemas.microsoft.com/office/word/2015/wordml/symex" xmlns:wpg="http://schemas.microsoft.com/office/word/2010/wordprocessingGroup" xmlns:wpi="http://schemas.microsoft.com/office/word/2010/wordprocessingInk" xmlns:wne="http://schemas.microsoft.com/office/word/2006/wordml" xmlns:wps="http://schemas.microsoft.com/office/word/2010/wordprocessingShape" mc:Ignorable="w14 w15 w16se w16cid w16 w16cex w16sdtdh wp14">
   <w:body>
+    <w:p>
+      <w:pPr>
+        <w:jc w:val="center"/>
+        <w:rPr>
+          <w:rFonts w:ascii="Constantia" w:eastAsia="Constantia" w:hAnsi="Constantia" w:cs="Constantia"/>
+          <w:b/>
+          <w:sz w:val="38"/>
+          <w:szCs w:val="38"/>
+        </w:rPr>
+      </w:pPr>
+    </w:p>
     <w:p>
       <w:pPr>
         <w:jc w:val="center"/>
@@ -1674,13 +1685,7 @@
               </w:rPr>
             </w:pPr>
             <w:r>
-              <w:t>Practicum</w:t>
-            </w:r>
-            <w:r>
-              <w:t xml:space="preserve"> US</w:t>
-            </w:r>
-            <w:r>
-              <w:t xml:space="preserve"> Software Engineering</w:t>
+              <w:t>Practicum US Software Engineering</w:t>
             </w:r>
           </w:p>
         </w:tc>
@@ -1823,6 +1828,7 @@
                 <w:b/>
                 <w:bCs/>
               </w:rPr>
+              <w:lastRenderedPageBreak/>
               <w:t>Tech Stack:</w:t>
             </w:r>
             <w:r>
@@ -1854,7 +1860,6 @@
                 <w:b/>
                 <w:bCs/>
               </w:rPr>
-              <w:lastRenderedPageBreak/>
               <w:t>React Full-stack Developer for Meme Sharing App</w:t>
             </w:r>
             <w:r>
@@ -1980,13 +1985,7 @@
             </w:r>
             <w:r>
               <w:br/>
-              <w:t>Responsibilities Include</w:t>
-            </w:r>
-            <w:r>
-              <w:t>d</w:t>
-            </w:r>
-            <w:r>
-              <w:t xml:space="preserve">: </w:t>
+              <w:t xml:space="preserve">Responsibilities Included: </w:t>
             </w:r>
           </w:p>
         </w:tc>
@@ -2072,14 +2071,7 @@
                 <w:b/>
                 <w:bCs/>
               </w:rPr>
-              <w:t>Tech</w:t>
-            </w:r>
-            <w:r>
-              <w:rPr>
-                <w:b/>
-                <w:bCs/>
-              </w:rPr>
-              <w:t xml:space="preserve"> Stack</w:t>
+              <w:t>Tech Stack</w:t>
             </w:r>
             <w:r>
               <w:t>: HTML, CSS flexbox and grid, Webpack</w:t>
@@ -2107,13 +2099,7 @@
             </w:r>
             <w:proofErr w:type="spellEnd"/>
             <w:r>
-              <w:t xml:space="preserve"> L</w:t>
-            </w:r>
-            <w:r>
-              <w:t>imited</w:t>
-            </w:r>
-            <w:r>
-              <w:t xml:space="preserve"> Software Engineer</w:t>
+              <w:t xml:space="preserve"> Limited Software Engineer</w:t>
             </w:r>
           </w:p>
         </w:tc>
@@ -2184,13 +2170,7 @@
               <w:ind w:left="150" w:hanging="210"/>
             </w:pPr>
             <w:r>
-              <w:t xml:space="preserve">Developing </w:t>
-            </w:r>
-            <w:r>
-              <w:t>front-end</w:t>
-            </w:r>
-            <w:r>
-              <w:t xml:space="preserve"> design and functionality with a focus on user experience.</w:t>
+              <w:t>Developing front-end design and functionality with a focus on user experience.</w:t>
             </w:r>
           </w:p>
           <w:p>
@@ -2253,10 +2233,7 @@
               <w:br/>
             </w:r>
             <w:r>
-              <w:t>Responsibilities Include</w:t>
-            </w:r>
-            <w:r>
-              <w:t>:</w:t>
+              <w:t>Responsibilities Include:</w:t>
             </w:r>
           </w:p>
         </w:tc>
@@ -2390,7 +2367,11 @@
               <w:pStyle w:val="NormalWeb"/>
             </w:pPr>
             <w:r>
-              <w:t>Full-Stack Developer for School Database Management App Responsibilities Include: • Developing an asynchronous admin dashboard for real-time NFC/RFID scans. • Integrating Telegram API for automatic alerts and bulk messaging. • Overseeing database architecture, optimizing code, and leading refactoring efforts.</w:t>
+              <w:t xml:space="preserve">Full-Stack Developer for School Database Management App Responsibilities Include: • Developing an asynchronous admin dashboard for real-time NFC/RFID scans. • Integrating Telegram API for automatic </w:t>
+            </w:r>
+            <w:r>
+              <w:lastRenderedPageBreak/>
+              <w:t>alerts and bulk messaging. • Overseeing database architecture, optimizing code, and leading refactoring efforts.</w:t>
             </w:r>
           </w:p>
           <w:p>

</xml_diff>